<commit_message>
Sub i equipment malo bolji
</commit_message>
<xml_diff>
--- a/Equipment.docx
+++ b/Equipment.docx
@@ -39,21 +39,7 @@
             <w:rStyle w:val="Hyperlink"/>
             <w:lang w:val="sr-Latn-RS"/>
           </w:rPr>
-          <w:t>https://www.worldstream.com/en/dedicated-servers/configure/19?ch</w:t>
-        </w:r>
-        <w:r>
-          <w:rPr>
-            <w:rStyle w:val="Hyperlink"/>
-            <w:lang w:val="sr-Latn-RS"/>
-          </w:rPr>
-          <w:t>a</w:t>
-        </w:r>
-        <w:r>
-          <w:rPr>
-            <w:rStyle w:val="Hyperlink"/>
-            <w:lang w:val="sr-Latn-RS"/>
-          </w:rPr>
-          <w:t>ssis=20&amp;cpu=23&amp;memory=1536&amp;location=1&amp;uplink=15&amp;ddosShield=3&amp;storage=12&amp;remoteFeature=1</w:t>
+          <w:t>https://www.worldstream.com/en/dedicated-servers/configure/19?chassis=20&amp;cpu=23&amp;memory=1536&amp;location=1&amp;uplink=15&amp;ddosShield=3&amp;storage=12&amp;remoteFeature=1</w:t>
         </w:r>
       </w:hyperlink>
       <w:r>
@@ -93,45 +79,284 @@
             <w:rStyle w:val="Hyperlink"/>
             <w:lang w:val="sr-Latn-RS"/>
           </w:rPr>
-          <w:t>https://se</w:t>
+          <w:t>https://servermall.eu/config/dell-r730-16SFF/</w:t>
         </w:r>
-        <w:bookmarkStart w:id="0" w:name="_GoBack"/>
-        <w:bookmarkEnd w:id="0"/>
+      </w:hyperlink>
+      <w:r>
+        <w:rPr>
+          <w:lang w:val="sr-Latn-RS"/>
+        </w:rPr>
+        <w:t xml:space="preserve"> </w:t>
+      </w:r>
+    </w:p>
+    <w:p>
+      <w:pPr>
+        <w:pStyle w:val="ListParagraph"/>
+        <w:numPr>
+          <w:ilvl w:val="0"/>
+          <w:numId w:val="1"/>
+        </w:numPr>
+        <w:jc w:val="left"/>
+        <w:rPr>
+          <w:lang w:val="sr-Latn-RS"/>
+        </w:rPr>
+      </w:pPr>
+      <w:r>
+        <w:rPr>
+          <w:lang w:val="sr-Latn-RS"/>
+        </w:rPr>
+        <w:t>Windows Server Datacenter 2019</w:t>
+      </w:r>
+      <w:r>
+        <w:rPr>
+          <w:lang w:val="sr-Latn-RS"/>
+        </w:rPr>
+        <w:t xml:space="preserve"> / cena 6155e je za 16 jezgara – ne ide po cpu, nego po jezgrima</w:t>
+      </w:r>
+    </w:p>
+    <w:p>
+      <w:pPr>
+        <w:pStyle w:val="ListParagraph"/>
+        <w:numPr>
+          <w:ilvl w:val="0"/>
+          <w:numId w:val="1"/>
+        </w:numPr>
+        <w:jc w:val="left"/>
+        <w:rPr>
+          <w:lang w:val="sr-Latn-RS"/>
+        </w:rPr>
+      </w:pPr>
+      <w:r>
+        <w:rPr>
+          <w:lang w:val="sr-Latn-RS"/>
+        </w:rPr>
+        <w:t xml:space="preserve">Ovo su kul serveri - </w:t>
+      </w:r>
+      <w:hyperlink r:id="rId7" w:history="1">
         <w:r>
           <w:rPr>
             <w:rStyle w:val="Hyperlink"/>
             <w:lang w:val="sr-Latn-RS"/>
           </w:rPr>
-          <w:t>r</w:t>
+          <w:t>https://www.hpe.com/us/en/compute.html</w:t>
         </w:r>
+      </w:hyperlink>
+      <w:r>
+        <w:rPr>
+          <w:lang w:val="sr-Latn-RS"/>
+        </w:rPr>
+        <w:t xml:space="preserve"> </w:t>
+      </w:r>
+      <w:r>
+        <w:rPr>
+          <w:lang w:val="sr-Latn-RS"/>
+        </w:rPr>
+        <w:t>- server DL500</w:t>
+      </w:r>
+    </w:p>
+    <w:p>
+      <w:pPr>
+        <w:pStyle w:val="ListParagraph"/>
+        <w:numPr>
+          <w:ilvl w:val="0"/>
+          <w:numId w:val="1"/>
+        </w:numPr>
+        <w:jc w:val="left"/>
+        <w:rPr>
+          <w:lang w:val="sr-Latn-RS"/>
+        </w:rPr>
+      </w:pPr>
+      <w:r>
+        <w:rPr>
+          <w:lang w:val="sr-Latn-RS"/>
+        </w:rPr>
+        <w:t>Лиценца - Autodesk Product Design &amp; Manufacturing Collection (AutoCad, Inventor, Fusion360)</w:t>
+      </w:r>
+      <w:r>
+        <w:rPr>
+          <w:lang w:val="sr-Latn-RS"/>
+        </w:rPr>
+        <w:t xml:space="preserve"> – 2855 po coveku po godini – 1 osoba na etf, 2 u firmi, eth za sad ne dobija</w:t>
+      </w:r>
+      <w:r>
+        <w:rPr>
+          <w:lang w:val="sr-Latn-RS"/>
+        </w:rPr>
+        <w:t xml:space="preserve"> – i treba nam za 1 godinu samo</w:t>
+      </w:r>
+    </w:p>
+    <w:p>
+      <w:pPr>
+        <w:pStyle w:val="ListParagraph"/>
+        <w:numPr>
+          <w:ilvl w:val="0"/>
+          <w:numId w:val="1"/>
+        </w:numPr>
+        <w:jc w:val="left"/>
+        <w:rPr>
+          <w:lang w:val="sr-Latn-RS"/>
+        </w:rPr>
+      </w:pPr>
+      <w:hyperlink r:id="rId8" w:anchor="tabs_section" w:history="1">
         <w:r>
           <w:rPr>
             <w:rStyle w:val="Hyperlink"/>
             <w:lang w:val="sr-Latn-RS"/>
           </w:rPr>
-          <w:t>vermall.eu/</w:t>
-        </w:r>
-        <w:r>
-          <w:rPr>
-            <w:rStyle w:val="Hyperlink"/>
-            <w:lang w:val="sr-Latn-RS"/>
-          </w:rPr>
-          <w:t>c</w:t>
-        </w:r>
-        <w:r>
-          <w:rPr>
-            <w:rStyle w:val="Hyperlink"/>
-            <w:lang w:val="sr-Latn-RS"/>
-          </w:rPr>
-          <w:t>onfig/dell-r730-16SFF/</w:t>
+          <w:t>https://www.dell.com/en-uk/work/shop/nvidia-tesla-v100s-32-gb-260w-double-wide-passive-full-height-gpu-customer-install/apd/490-bfrt/graphic-video-cards#tabs_section</w:t>
         </w:r>
       </w:hyperlink>
       <w:r>
         <w:rPr>
           <w:lang w:val="sr-Latn-RS"/>
         </w:rPr>
-        <w:t xml:space="preserve"> </w:t>
-      </w:r>
+        <w:t xml:space="preserve"> – skupa tesla v100 cena</w:t>
+      </w:r>
+    </w:p>
+    <w:p>
+      <w:pPr>
+        <w:rPr>
+          <w:lang w:val="sr-Latn-RS"/>
+        </w:rPr>
+      </w:pPr>
+    </w:p>
+    <w:p>
+      <w:pPr>
+        <w:rPr>
+          <w:lang w:val="sr-Latn-RS"/>
+        </w:rPr>
+      </w:pPr>
+      <w:r>
+        <w:rPr>
+          <w:noProof/>
+          <w:lang w:val="en-US"/>
+        </w:rPr>
+        <w:drawing>
+          <wp:inline distT="0" distB="0" distL="0" distR="0">
+            <wp:extent cx="3221355" cy="2999740"/>
+            <wp:effectExtent l="0" t="0" r="0" b="0"/>
+            <wp:docPr id="4" name="Picture 4"/>
+            <wp:cNvGraphicFramePr>
+              <a:graphicFrameLocks xmlns:a="http://schemas.openxmlformats.org/drawingml/2006/main" noChangeAspect="1"/>
+            </wp:cNvGraphicFramePr>
+            <a:graphic xmlns:a="http://schemas.openxmlformats.org/drawingml/2006/main">
+              <a:graphicData uri="http://schemas.openxmlformats.org/drawingml/2006/picture">
+                <pic:pic xmlns:pic="http://schemas.openxmlformats.org/drawingml/2006/picture">
+                  <pic:nvPicPr>
+                    <pic:cNvPr id="0" name="Picture 3"/>
+                    <pic:cNvPicPr>
+                      <a:picLocks noChangeAspect="1" noChangeArrowheads="1"/>
+                    </pic:cNvPicPr>
+                  </pic:nvPicPr>
+                  <pic:blipFill>
+                    <a:blip r:embed="rId9">
+                      <a:extLst>
+                        <a:ext uri="{28A0092B-C50C-407E-A947-70E740481C1C}">
+                          <a14:useLocalDpi xmlns:a14="http://schemas.microsoft.com/office/drawing/2010/main" val="0"/>
+                        </a:ext>
+                      </a:extLst>
+                    </a:blip>
+                    <a:srcRect/>
+                    <a:stretch>
+                      <a:fillRect/>
+                    </a:stretch>
+                  </pic:blipFill>
+                  <pic:spPr bwMode="auto">
+                    <a:xfrm>
+                      <a:off x="0" y="0"/>
+                      <a:ext cx="3221355" cy="2999740"/>
+                    </a:xfrm>
+                    <a:prstGeom prst="rect">
+                      <a:avLst/>
+                    </a:prstGeom>
+                    <a:noFill/>
+                    <a:ln>
+                      <a:noFill/>
+                    </a:ln>
+                  </pic:spPr>
+                </pic:pic>
+              </a:graphicData>
+            </a:graphic>
+          </wp:inline>
+        </w:drawing>
+      </w:r>
+      <w:r>
+        <w:rPr>
+          <w:lang w:val="sr-Latn-RS"/>
+        </w:rPr>
+        <w:t xml:space="preserve"> zato eqinix nam treba, jer je bas pricao o healthcare</w:t>
+      </w:r>
+    </w:p>
+    <w:p>
+      <w:pPr>
+        <w:rPr>
+          <w:lang w:val="sr-Latn-RS"/>
+        </w:rPr>
+      </w:pPr>
+    </w:p>
+    <w:p>
+      <w:pPr>
+        <w:rPr>
+          <w:lang w:val="sr-Latn-RS"/>
+        </w:rPr>
+      </w:pPr>
+    </w:p>
+    <w:p>
+      <w:pPr>
+        <w:pStyle w:val="ListParagraph"/>
+        <w:numPr>
+          <w:ilvl w:val="0"/>
+          <w:numId w:val="2"/>
+        </w:numPr>
+        <w:rPr>
+          <w:color w:val="C00000"/>
+          <w:lang w:val="sr-Latn-RS"/>
+        </w:rPr>
+      </w:pPr>
+      <w:r>
+        <w:rPr>
+          <w:color w:val="C00000"/>
+          <w:lang w:val="sr-Latn-RS"/>
+        </w:rPr>
+        <w:t xml:space="preserve">MORAMO DA NADJEMO JOS 230.000 EQUIPMENT I ONDA SE SVE POKLAPA, ALI MORAMO NESTO DA DAMO I OSTALIMA, DA NE ODU SVE PARE ETF. </w:t>
+      </w:r>
+      <w:r>
+        <w:rPr>
+          <w:color w:val="C00000"/>
+          <w:lang w:val="sr-Latn-RS"/>
+        </w:rPr>
+        <w:t>TIPA NEKA LICENCA ZA TESTIRANJE ILI NESTO NEKIM DRUGIM.</w:t>
+      </w:r>
+      <w:bookmarkStart w:id="0" w:name="_GoBack"/>
+      <w:bookmarkEnd w:id="0"/>
+    </w:p>
+    <w:p>
+      <w:pPr>
+        <w:pStyle w:val="ListParagraph"/>
+        <w:numPr>
+          <w:ilvl w:val="0"/>
+          <w:numId w:val="2"/>
+        </w:numPr>
+        <w:rPr>
+          <w:color w:val="C00000"/>
+          <w:lang w:val="sr-Latn-RS"/>
+        </w:rPr>
+      </w:pPr>
+      <w:r>
+        <w:rPr>
+          <w:color w:val="C00000"/>
+          <w:lang w:val="sr-Latn-RS"/>
+        </w:rPr>
+        <w:t>PROVERI PLATE – SMANJI LJUDSTVO</w:t>
+      </w:r>
+    </w:p>
+    <w:p>
+      <w:pPr>
+        <w:rPr>
+          <w:color w:val="C00000"/>
+          <w:lang w:val="sr-Latn-RS"/>
+        </w:rPr>
+      </w:pPr>
     </w:p>
     <w:sectPr>
       <w:pgSz w:w="12240" w:h="15840"/>
@@ -146,6 +371,92 @@
 <file path=word/numbering.xml><?xml version="1.0" encoding="utf-8"?>
 <w:numbering xmlns:wpc="http://schemas.microsoft.com/office/word/2010/wordprocessingCanvas" xmlns:mc="http://schemas.openxmlformats.org/markup-compatibility/2006" xmlns:o="urn:schemas-microsoft-com:office:office" xmlns:r="http://schemas.openxmlformats.org/officeDocument/2006/relationships" xmlns:m="http://schemas.openxmlformats.org/officeDocument/2006/math" xmlns:v="urn:schemas-microsoft-com:vml" xmlns:wp14="http://schemas.microsoft.com/office/word/2010/wordprocessingDrawing" xmlns:wp="http://schemas.openxmlformats.org/drawingml/2006/wordprocessingDrawing" xmlns:w10="urn:schemas-microsoft-com:office:word" xmlns:w="http://schemas.openxmlformats.org/wordprocessingml/2006/main" xmlns:w14="http://schemas.microsoft.com/office/word/2010/wordml" xmlns:w15="http://schemas.microsoft.com/office/word/2012/wordml" xmlns:wpg="http://schemas.microsoft.com/office/word/2010/wordprocessingGroup" xmlns:wpi="http://schemas.microsoft.com/office/word/2010/wordprocessingInk" xmlns:wne="http://schemas.microsoft.com/office/word/2006/wordml" xmlns:wps="http://schemas.microsoft.com/office/word/2010/wordprocessingShape" mc:Ignorable="w14 w15 wp14">
   <w:abstractNum w:abstractNumId="0">
+    <w:nsid w:val="30D77457"/>
+    <w:multiLevelType w:val="hybridMultilevel"/>
+    <w:tmpl w:val="C248D526"/>
+    <w:lvl w:ilvl="0" w:tplc="0409000F">
+      <w:start w:val="1"/>
+      <w:numFmt w:val="decimal"/>
+      <w:lvlText w:val="%1."/>
+      <w:lvlJc w:val="left"/>
+      <w:pPr>
+        <w:ind w:left="720" w:hanging="360"/>
+      </w:pPr>
+    </w:lvl>
+    <w:lvl w:ilvl="1" w:tplc="04090019" w:tentative="1">
+      <w:start w:val="1"/>
+      <w:numFmt w:val="lowerLetter"/>
+      <w:lvlText w:val="%2."/>
+      <w:lvlJc w:val="left"/>
+      <w:pPr>
+        <w:ind w:left="1440" w:hanging="360"/>
+      </w:pPr>
+    </w:lvl>
+    <w:lvl w:ilvl="2" w:tplc="0409001B" w:tentative="1">
+      <w:start w:val="1"/>
+      <w:numFmt w:val="lowerRoman"/>
+      <w:lvlText w:val="%3."/>
+      <w:lvlJc w:val="right"/>
+      <w:pPr>
+        <w:ind w:left="2160" w:hanging="180"/>
+      </w:pPr>
+    </w:lvl>
+    <w:lvl w:ilvl="3" w:tplc="0409000F" w:tentative="1">
+      <w:start w:val="1"/>
+      <w:numFmt w:val="decimal"/>
+      <w:lvlText w:val="%4."/>
+      <w:lvlJc w:val="left"/>
+      <w:pPr>
+        <w:ind w:left="2880" w:hanging="360"/>
+      </w:pPr>
+    </w:lvl>
+    <w:lvl w:ilvl="4" w:tplc="04090019" w:tentative="1">
+      <w:start w:val="1"/>
+      <w:numFmt w:val="lowerLetter"/>
+      <w:lvlText w:val="%5."/>
+      <w:lvlJc w:val="left"/>
+      <w:pPr>
+        <w:ind w:left="3600" w:hanging="360"/>
+      </w:pPr>
+    </w:lvl>
+    <w:lvl w:ilvl="5" w:tplc="0409001B" w:tentative="1">
+      <w:start w:val="1"/>
+      <w:numFmt w:val="lowerRoman"/>
+      <w:lvlText w:val="%6."/>
+      <w:lvlJc w:val="right"/>
+      <w:pPr>
+        <w:ind w:left="4320" w:hanging="180"/>
+      </w:pPr>
+    </w:lvl>
+    <w:lvl w:ilvl="6" w:tplc="0409000F" w:tentative="1">
+      <w:start w:val="1"/>
+      <w:numFmt w:val="decimal"/>
+      <w:lvlText w:val="%7."/>
+      <w:lvlJc w:val="left"/>
+      <w:pPr>
+        <w:ind w:left="5040" w:hanging="360"/>
+      </w:pPr>
+    </w:lvl>
+    <w:lvl w:ilvl="7" w:tplc="04090019" w:tentative="1">
+      <w:start w:val="1"/>
+      <w:numFmt w:val="lowerLetter"/>
+      <w:lvlText w:val="%8."/>
+      <w:lvlJc w:val="left"/>
+      <w:pPr>
+        <w:ind w:left="5760" w:hanging="360"/>
+      </w:pPr>
+    </w:lvl>
+    <w:lvl w:ilvl="8" w:tplc="0409001B" w:tentative="1">
+      <w:start w:val="1"/>
+      <w:numFmt w:val="lowerRoman"/>
+      <w:lvlText w:val="%9."/>
+      <w:lvlJc w:val="right"/>
+      <w:pPr>
+        <w:ind w:left="6480" w:hanging="180"/>
+      </w:pPr>
+    </w:lvl>
+  </w:abstractNum>
+  <w:abstractNum w:abstractNumId="1">
     <w:nsid w:val="467361F7"/>
     <w:multiLevelType w:val="hybridMultilevel"/>
     <w:tmpl w:val="280A5B28"/>
@@ -232,6 +543,9 @@
     </w:lvl>
   </w:abstractNum>
   <w:num w:numId="1">
+    <w:abstractNumId w:val="1"/>
+  </w:num>
+  <w:num w:numId="2">
     <w:abstractNumId w:val="0"/>
   </w:num>
 </w:numbering>

</xml_diff>

<commit_message>
Konacan budzet 2a, pocet 2b detaljno
</commit_message>
<xml_diff>
--- a/Equipment.docx
+++ b/Equipment.docx
@@ -368,6 +368,70 @@
           <w:lang w:val="sr-Latn-RS"/>
         </w:rPr>
         <w:t>4 meseca po 6 ljudi i 3 meseca po 7 ljudi</w:t>
+      </w:r>
+    </w:p>
+    <w:p>
+      <w:pPr>
+        <w:rPr>
+          <w:color w:val="C00000"/>
+          <w:lang w:val="sr-Latn-RS"/>
+        </w:rPr>
+      </w:pPr>
+    </w:p>
+    <w:p>
+      <w:pPr>
+        <w:rPr>
+          <w:color w:val="C00000"/>
+          <w:lang w:val="sr-Latn-RS"/>
+        </w:rPr>
+      </w:pPr>
+    </w:p>
+    <w:p>
+      <w:pPr>
+        <w:rPr>
+          <w:color w:val="C00000"/>
+          <w:lang w:val="sr-Cyrl-RS"/>
+        </w:rPr>
+      </w:pPr>
+      <w:hyperlink r:id="rId12" w:history="1">
+        <w:r>
+          <w:rPr>
+            <w:rStyle w:val="Hyperlink"/>
+            <w:lang w:val="sr-Latn-RS"/>
+          </w:rPr>
+          <w:t>https://www.randox.com/rx-imola-overview/</w:t>
+        </w:r>
+      </w:hyperlink>
+      <w:r>
+        <w:rPr>
+          <w:color w:val="C00000"/>
+          <w:lang w:val="sr-Cyrl-RS"/>
+        </w:rPr>
+        <w:t xml:space="preserve"> то је анализатор који ми се свиђа и који нам треба прави</w:t>
+      </w:r>
+    </w:p>
+    <w:p>
+      <w:pPr>
+        <w:rPr>
+          <w:color w:val="C00000"/>
+          <w:lang w:val="sr-Latn-RS"/>
+        </w:rPr>
+      </w:pPr>
+      <w:hyperlink r:id="rId13" w:history="1">
+        <w:r>
+          <w:rPr>
+            <w:rStyle w:val="Hyperlink"/>
+            <w:lang w:val="sr-Cyrl-RS"/>
+          </w:rPr>
+          <w:t>https://euromedic.rs/pregledi/specijalisticki-pregledi/kardiologija/kardiologija-srcana-bolest/</w:t>
+        </w:r>
+      </w:hyperlink>
+      <w:r>
+        <w:rPr>
+          <w:color w:val="C00000"/>
+          <w:lang w:val="sr-Cyrl-RS"/>
+        </w:rPr>
+        <w:t xml:space="preserve"> ста препоручују да се мери од параметара</w:t>
       </w:r>
       <w:bookmarkStart w:id="0" w:name="_GoBack"/>
       <w:bookmarkEnd w:id="0"/>

</xml_diff>

<commit_message>
Budzeti skoro skroz gotovi
</commit_message>
<xml_diff>
--- a/Equipment.docx
+++ b/Equipment.docx
@@ -5,14 +5,20 @@
     <w:p>
       <w:pPr>
         <w:rPr>
-          <w:lang w:val="sr-Latn-RS"/>
-        </w:rPr>
-      </w:pPr>
-      <w:r>
-        <w:rPr>
-          <w:lang w:val="sr-Latn-RS"/>
-        </w:rPr>
-        <w:t>Equipment – objašnjenje</w:t>
+          <w:b/>
+          <w:sz w:val="28"/>
+          <w:u w:val="single"/>
+          <w:lang w:val="sr-Latn-RS"/>
+        </w:rPr>
+      </w:pPr>
+      <w:r>
+        <w:rPr>
+          <w:b/>
+          <w:sz w:val="28"/>
+          <w:u w:val="single"/>
+          <w:lang w:val="sr-Latn-RS"/>
+        </w:rPr>
+        <w:t xml:space="preserve">Equipment </w:t>
       </w:r>
     </w:p>
     <w:p>
@@ -31,7 +37,13 @@
         <w:rPr>
           <w:lang w:val="sr-Latn-RS"/>
         </w:rPr>
-        <w:t xml:space="preserve">Server </w:t>
+        <w:t>Slabiji s</w:t>
+      </w:r>
+      <w:r>
+        <w:rPr>
+          <w:lang w:val="sr-Latn-RS"/>
+        </w:rPr>
+        <w:t xml:space="preserve">erver </w:t>
       </w:r>
       <w:hyperlink r:id="rId5" w:history="1">
         <w:r>
@@ -73,6 +85,9 @@
           <w:lang w:val="sr-Latn-RS"/>
         </w:rPr>
       </w:pPr>
+      <w:r>
+        <w:t xml:space="preserve">Slabiji server </w:t>
+      </w:r>
       <w:hyperlink r:id="rId6" w:history="1">
         <w:r>
           <w:rPr>
@@ -103,6 +118,7 @@
       </w:pPr>
       <w:r>
         <w:rPr>
+          <w:b/>
           <w:lang w:val="sr-Latn-RS"/>
         </w:rPr>
         <w:t>Windows Server Datacenter 2019</w:t>
@@ -130,7 +146,25 @@
         <w:rPr>
           <w:lang w:val="sr-Latn-RS"/>
         </w:rPr>
-        <w:t xml:space="preserve">Ovo su kul serveri - </w:t>
+        <w:t xml:space="preserve">Lep sajt sa </w:t>
+      </w:r>
+      <w:r>
+        <w:rPr>
+          <w:lang w:val="sr-Latn-RS"/>
+        </w:rPr>
+        <w:t>serveri</w:t>
+      </w:r>
+      <w:r>
+        <w:rPr>
+          <w:lang w:val="sr-Latn-RS"/>
+        </w:rPr>
+        <w:t>ma</w:t>
+      </w:r>
+      <w:r>
+        <w:rPr>
+          <w:lang w:val="sr-Latn-RS"/>
+        </w:rPr>
+        <w:t xml:space="preserve"> - </w:t>
       </w:r>
       <w:hyperlink r:id="rId7" w:history="1">
         <w:r>
@@ -151,7 +185,20 @@
         <w:rPr>
           <w:lang w:val="sr-Latn-RS"/>
         </w:rPr>
-        <w:t>- server DL500</w:t>
+        <w:t xml:space="preserve">- </w:t>
+      </w:r>
+      <w:r>
+        <w:rPr>
+          <w:b/>
+          <w:lang w:val="sr-Latn-RS"/>
+        </w:rPr>
+        <w:t>server DL500</w:t>
+      </w:r>
+      <w:r>
+        <w:rPr>
+          <w:lang w:val="sr-Latn-RS"/>
+        </w:rPr>
+        <w:t xml:space="preserve"> ima i boljih</w:t>
       </w:r>
     </w:p>
     <w:p>
@@ -170,13 +217,32 @@
         <w:rPr>
           <w:lang w:val="sr-Latn-RS"/>
         </w:rPr>
-        <w:t>Лиценца - Autodesk Product Design &amp; Manufacturing Collection (AutoCad, Inventor, Fusion360)</w:t>
-      </w:r>
-      <w:r>
-        <w:rPr>
-          <w:lang w:val="sr-Latn-RS"/>
-        </w:rPr>
-        <w:t xml:space="preserve"> – 2855 po coveku po godini – 1 osoba na etf, 2 u firmi, eth za sad ne dobija</w:t>
+        <w:t xml:space="preserve">Лиценца - </w:t>
+      </w:r>
+      <w:r>
+        <w:rPr>
+          <w:b/>
+          <w:lang w:val="sr-Latn-RS"/>
+        </w:rPr>
+        <w:t>Autodesk Product Design &amp; Manufacturing Collection</w:t>
+      </w:r>
+      <w:r>
+        <w:rPr>
+          <w:lang w:val="sr-Latn-RS"/>
+        </w:rPr>
+        <w:t xml:space="preserve"> (AutoCad, Inventor, Fusion360)</w:t>
+      </w:r>
+      <w:r>
+        <w:rPr>
+          <w:lang w:val="sr-Latn-RS"/>
+        </w:rPr>
+        <w:t xml:space="preserve"> – 2855 po coveku po godini – 1 osoba na etf, 2 u firmi, </w:t>
+      </w:r>
+      <w:r>
+        <w:rPr>
+          <w:lang w:val="sr-Latn-RS"/>
+        </w:rPr>
+        <w:t>1 eth</w:t>
       </w:r>
       <w:r>
         <w:rPr>
@@ -210,112 +276,62 @@
         <w:rPr>
           <w:lang w:val="sr-Latn-RS"/>
         </w:rPr>
-        <w:t xml:space="preserve"> – skupa tesla v100 cena</w:t>
+        <w:t xml:space="preserve"> – </w:t>
+      </w:r>
+      <w:r>
+        <w:rPr>
+          <w:lang w:val="sr-Latn-RS"/>
+        </w:rPr>
+        <w:t xml:space="preserve"> </w:t>
+      </w:r>
+      <w:r>
+        <w:rPr>
+          <w:b/>
+          <w:lang w:val="sr-Latn-RS"/>
+        </w:rPr>
+        <w:t>grafička kartica T</w:t>
+      </w:r>
+      <w:r>
+        <w:rPr>
+          <w:b/>
+          <w:lang w:val="sr-Latn-RS"/>
+        </w:rPr>
+        <w:t>esla v100</w:t>
+      </w:r>
+      <w:r>
+        <w:rPr>
+          <w:lang w:val="sr-Latn-RS"/>
+        </w:rPr>
+        <w:t xml:space="preserve"> cena</w:t>
       </w:r>
     </w:p>
     <w:p>
       <w:pPr>
-        <w:rPr>
-          <w:lang w:val="sr-Latn-RS"/>
-        </w:rPr>
-      </w:pPr>
-    </w:p>
-    <w:p>
-      <w:pPr>
-        <w:rPr>
-          <w:lang w:val="sr-Latn-RS"/>
-        </w:rPr>
-      </w:pPr>
-      <w:r>
-        <w:rPr>
-          <w:noProof/>
-          <w:lang w:val="en-US"/>
-        </w:rPr>
-        <w:drawing>
-          <wp:inline distT="0" distB="0" distL="0" distR="0">
-            <wp:extent cx="3221355" cy="2999740"/>
-            <wp:effectExtent l="0" t="0" r="0" b="0"/>
-            <wp:docPr id="4" name="Picture 4"/>
-            <wp:cNvGraphicFramePr>
-              <a:graphicFrameLocks xmlns:a="http://schemas.openxmlformats.org/drawingml/2006/main" noChangeAspect="1"/>
-            </wp:cNvGraphicFramePr>
-            <a:graphic xmlns:a="http://schemas.openxmlformats.org/drawingml/2006/main">
-              <a:graphicData uri="http://schemas.openxmlformats.org/drawingml/2006/picture">
-                <pic:pic xmlns:pic="http://schemas.openxmlformats.org/drawingml/2006/picture">
-                  <pic:nvPicPr>
-                    <pic:cNvPr id="0" name="Picture 3"/>
-                    <pic:cNvPicPr>
-                      <a:picLocks noChangeAspect="1" noChangeArrowheads="1"/>
-                    </pic:cNvPicPr>
-                  </pic:nvPicPr>
-                  <pic:blipFill>
-                    <a:blip r:embed="rId9">
-                      <a:extLst>
-                        <a:ext uri="{28A0092B-C50C-407E-A947-70E740481C1C}">
-                          <a14:useLocalDpi xmlns:a14="http://schemas.microsoft.com/office/drawing/2010/main" val="0"/>
-                        </a:ext>
-                      </a:extLst>
-                    </a:blip>
-                    <a:srcRect/>
-                    <a:stretch>
-                      <a:fillRect/>
-                    </a:stretch>
-                  </pic:blipFill>
-                  <pic:spPr bwMode="auto">
-                    <a:xfrm>
-                      <a:off x="0" y="0"/>
-                      <a:ext cx="3221355" cy="2999740"/>
-                    </a:xfrm>
-                    <a:prstGeom prst="rect">
-                      <a:avLst/>
-                    </a:prstGeom>
-                    <a:noFill/>
-                    <a:ln>
-                      <a:noFill/>
-                    </a:ln>
-                  </pic:spPr>
-                </pic:pic>
-              </a:graphicData>
-            </a:graphic>
-          </wp:inline>
-        </w:drawing>
-      </w:r>
-      <w:r>
-        <w:rPr>
-          <w:lang w:val="sr-Latn-RS"/>
-        </w:rPr>
-        <w:t xml:space="preserve"> zato eqinix nam treba, jer je bas pricao o healthcare</w:t>
-      </w:r>
-    </w:p>
-    <w:p>
-      <w:pPr>
-        <w:rPr>
-          <w:lang w:val="sr-Latn-RS"/>
-        </w:rPr>
-      </w:pPr>
-    </w:p>
-    <w:p>
-      <w:pPr>
-        <w:rPr>
-          <w:lang w:val="sr-Latn-RS"/>
-        </w:rPr>
-      </w:pPr>
-    </w:p>
-    <w:p>
-      <w:pPr>
+        <w:pStyle w:val="ListParagraph"/>
+        <w:numPr>
+          <w:ilvl w:val="0"/>
+          <w:numId w:val="1"/>
+        </w:numPr>
+        <w:jc w:val="left"/>
+        <w:rPr>
+          <w:lang w:val="sr-Latn-RS"/>
+        </w:rPr>
+      </w:pPr>
+      <w:r>
+        <w:rPr>
+          <w:color w:val="000000" w:themeColor="text1"/>
+          <w:lang w:val="sr-Latn-RS"/>
+        </w:rPr>
+        <w:t xml:space="preserve">Testing </w:t>
+      </w:r>
+      <w:r>
         <w:rPr>
           <w:color w:val="C00000"/>
           <w:lang w:val="sr-Latn-RS"/>
         </w:rPr>
-      </w:pPr>
-      <w:r>
-        <w:rPr>
-          <w:color w:val="C00000"/>
-          <w:lang w:val="sr-Latn-RS"/>
-        </w:rPr>
-        <w:t xml:space="preserve">Testing - </w:t>
-      </w:r>
-      <w:hyperlink r:id="rId10" w:history="1">
+        <w:t xml:space="preserve">- </w:t>
+      </w:r>
+      <w:hyperlink r:id="rId9" w:history="1">
         <w:r>
           <w:rPr>
             <w:rStyle w:val="Hyperlink"/>
@@ -331,22 +347,57 @@
         </w:rPr>
         <w:t xml:space="preserve"> </w:t>
       </w:r>
+      <w:r>
+        <w:rPr>
+          <w:color w:val="000000" w:themeColor="text1"/>
+          <w:lang w:val="sr-Latn-RS"/>
+        </w:rPr>
+        <w:t>–</w:t>
+      </w:r>
+      <w:r>
+        <w:rPr>
+          <w:b/>
+          <w:color w:val="000000" w:themeColor="text1"/>
+          <w:lang w:val="sr-Latn-RS"/>
+        </w:rPr>
+        <w:t>SpiraTest</w:t>
+      </w:r>
+      <w:r>
+        <w:rPr>
+          <w:color w:val="000000" w:themeColor="text1"/>
+          <w:lang w:val="sr-Latn-RS"/>
+        </w:rPr>
+        <w:t xml:space="preserve"> – za testiranje</w:t>
+      </w:r>
     </w:p>
     <w:p>
       <w:pPr>
+        <w:pStyle w:val="ListParagraph"/>
+        <w:numPr>
+          <w:ilvl w:val="0"/>
+          <w:numId w:val="1"/>
+        </w:numPr>
+        <w:jc w:val="left"/>
         <w:rPr>
           <w:color w:val="C00000"/>
-          <w:lang w:val="sr-Latn-RS"/>
-        </w:rPr>
-      </w:pPr>
+          <w:lang w:val="sr-Cyrl-RS"/>
+        </w:rPr>
+      </w:pPr>
+      <w:r>
+        <w:rPr>
+          <w:color w:val="000000" w:themeColor="text1"/>
+          <w:lang w:val="sr-Latn-RS"/>
+        </w:rPr>
+        <w:t xml:space="preserve">Requirements </w:t>
+      </w:r>
       <w:r>
         <w:rPr>
           <w:color w:val="C00000"/>
           <w:lang w:val="sr-Latn-RS"/>
         </w:rPr>
-        <w:t xml:space="preserve">Requirements - </w:t>
-      </w:r>
-      <w:hyperlink r:id="rId11" w:history="1">
+        <w:t xml:space="preserve">- </w:t>
+      </w:r>
+      <w:hyperlink r:id="rId10" w:history="1">
         <w:r>
           <w:rPr>
             <w:rStyle w:val="Hyperlink"/>
@@ -364,36 +415,34 @@
       </w:r>
       <w:r>
         <w:rPr>
-          <w:color w:val="C00000"/>
-          <w:lang w:val="sr-Latn-RS"/>
-        </w:rPr>
-        <w:t>4 meseca po 6 ljudi i 3 meseca po 7 ljudi</w:t>
+          <w:color w:val="000000" w:themeColor="text1"/>
+          <w:lang w:val="sr-Latn-RS"/>
+        </w:rPr>
+        <w:t xml:space="preserve">- </w:t>
+      </w:r>
+      <w:r>
+        <w:rPr>
+          <w:b/>
+          <w:color w:val="000000" w:themeColor="text1"/>
+          <w:lang w:val="sr-Latn-RS"/>
+        </w:rPr>
+        <w:t>SpiraPlan</w:t>
       </w:r>
     </w:p>
     <w:p>
       <w:pPr>
+        <w:pStyle w:val="ListParagraph"/>
+        <w:numPr>
+          <w:ilvl w:val="0"/>
+          <w:numId w:val="1"/>
+        </w:numPr>
+        <w:jc w:val="left"/>
         <w:rPr>
           <w:color w:val="C00000"/>
           <w:lang w:val="sr-Latn-RS"/>
         </w:rPr>
       </w:pPr>
-    </w:p>
-    <w:p>
-      <w:pPr>
-        <w:rPr>
-          <w:color w:val="C00000"/>
-          <w:lang w:val="sr-Latn-RS"/>
-        </w:rPr>
-      </w:pPr>
-    </w:p>
-    <w:p>
-      <w:pPr>
-        <w:rPr>
-          <w:color w:val="C00000"/>
-          <w:lang w:val="sr-Cyrl-RS"/>
-        </w:rPr>
-      </w:pPr>
-      <w:hyperlink r:id="rId12" w:history="1">
+      <w:hyperlink r:id="rId11" w:history="1">
         <w:r>
           <w:rPr>
             <w:rStyle w:val="Hyperlink"/>
@@ -407,17 +456,61 @@
           <w:color w:val="C00000"/>
           <w:lang w:val="sr-Cyrl-RS"/>
         </w:rPr>
-        <w:t xml:space="preserve"> то је анализатор који ми се свиђа и који нам треба прави</w:t>
+        <w:t xml:space="preserve"> </w:t>
+      </w:r>
+      <w:r>
+        <w:rPr>
+          <w:color w:val="000000" w:themeColor="text1"/>
+          <w:lang w:val="sr-Latn-RS"/>
+        </w:rPr>
+        <w:t>-</w:t>
+      </w:r>
+      <w:r>
+        <w:rPr>
+          <w:b/>
+          <w:color w:val="000000" w:themeColor="text1"/>
+          <w:lang w:val="sr-Latn-RS"/>
+        </w:rPr>
+        <w:t>Analizator</w:t>
+      </w:r>
+      <w:r>
+        <w:rPr>
+          <w:color w:val="000000" w:themeColor="text1"/>
+          <w:lang w:val="sr-Latn-RS"/>
+        </w:rPr>
+        <w:t xml:space="preserve"> koji nam je potreba</w:t>
+      </w:r>
+      <w:r>
+        <w:rPr>
+          <w:color w:val="000000" w:themeColor="text1"/>
+          <w:lang w:val="sr-Latn-RS"/>
+        </w:rPr>
+        <w:t>n</w:t>
+      </w:r>
+      <w:bookmarkStart w:id="0" w:name="_GoBack"/>
+      <w:bookmarkEnd w:id="0"/>
+      <w:r>
+        <w:rPr>
+          <w:color w:val="000000" w:themeColor="text1"/>
+          <w:lang w:val="sr-Latn-RS"/>
+        </w:rPr>
+        <w:t xml:space="preserve"> i na osnovu koga je napravljena zahtevana specifikaicja i cena </w:t>
       </w:r>
     </w:p>
     <w:p>
       <w:pPr>
+        <w:pStyle w:val="ListParagraph"/>
+        <w:numPr>
+          <w:ilvl w:val="0"/>
+          <w:numId w:val="1"/>
+        </w:numPr>
+        <w:jc w:val="left"/>
         <w:rPr>
           <w:color w:val="C00000"/>
           <w:lang w:val="sr-Latn-RS"/>
         </w:rPr>
       </w:pPr>
-      <w:hyperlink r:id="rId13" w:history="1">
+      <w:hyperlink r:id="rId12" w:history="1">
         <w:r>
           <w:rPr>
             <w:rStyle w:val="Hyperlink"/>
@@ -431,10 +524,15 @@
           <w:color w:val="C00000"/>
           <w:lang w:val="sr-Cyrl-RS"/>
         </w:rPr>
-        <w:t xml:space="preserve"> ста препоручују да се мери од параметара</w:t>
-      </w:r>
-      <w:bookmarkStart w:id="0" w:name="_GoBack"/>
-      <w:bookmarkEnd w:id="0"/>
+        <w:t xml:space="preserve"> </w:t>
+      </w:r>
+      <w:r>
+        <w:rPr>
+          <w:color w:val="000000" w:themeColor="text1"/>
+          <w:lang w:val="sr-Latn-RS"/>
+        </w:rPr>
+        <w:t>-Šta doktori preporučuju da se meri od parametara, šta naš analizator mora da ima</w:t>
+      </w:r>
     </w:p>
     <w:sectPr>
       <w:pgSz w:w="12240" w:h="15840"/>
@@ -537,8 +635,8 @@
   <w:abstractNum w:abstractNumId="1">
     <w:nsid w:val="467361F7"/>
     <w:multiLevelType w:val="hybridMultilevel"/>
-    <w:tmpl w:val="280A5B28"/>
-    <w:lvl w:ilvl="0" w:tplc="0409000F">
+    <w:tmpl w:val="50C046AE"/>
+    <w:lvl w:ilvl="0" w:tplc="DDA832CE">
       <w:start w:val="1"/>
       <w:numFmt w:val="decimal"/>
       <w:lvlText w:val="%1."/>
@@ -546,6 +644,9 @@
       <w:pPr>
         <w:ind w:left="720" w:hanging="360"/>
       </w:pPr>
+      <w:rPr>
+        <w:color w:val="000000" w:themeColor="text1"/>
+      </w:rPr>
     </w:lvl>
     <w:lvl w:ilvl="1" w:tplc="04090019" w:tentative="1">
       <w:start w:val="1"/>

</xml_diff>